<commit_message>
附表及终稿 Signed-off-by: huoji555 <huoji566@gmail.com>
</commit_message>
<xml_diff>
--- a/paper/毕业设计及论文确认书(霍韦吉).docx
+++ b/paper/毕业设计及论文确认书(霍韦吉).docx
@@ -48,7 +48,7 @@
           <w:szCs w:val="24"/>
           <w:lang w:val="en-US" w:eastAsia="zh-CN"/>
         </w:rPr>
-        <w:t>学生：霍韦吉，学号：201542428 ，专业班级：电子信息工程二班，毕业论文题目：基于思维导图的学习系统的设计与实现，论文已经定稿，格式正确，内容合理，指导教师完成查重，重复率****%，</w:t>
+        <w:t>学生：霍韦吉，学号：201542428 ，专业班级：电子信息工程二班，毕业论文题目：基于思维导图的学习系统的设计与实现，论文已经定稿，格式正确，内容合</w:t>
       </w:r>
       <w:bookmarkStart w:id="0" w:name="_GoBack"/>
       <w:bookmarkEnd w:id="0"/>
@@ -61,7 +61,7 @@
           <w:szCs w:val="24"/>
           <w:lang w:val="en-US" w:eastAsia="zh-CN"/>
         </w:rPr>
-        <w:t>附表填写完毕，同意答辩。</w:t>
+        <w:t>理，指导教师完成查重，重复率9.51%，附表填写完毕，同意答辩。</w:t>
       </w:r>
     </w:p>
     <w:p>

</xml_diff>